<commit_message>
Consclusao dos estudos de hj
</commit_message>
<xml_diff>
--- a/hora-de-codar/02-Instalacao/Anotações.docx
+++ b/hora-de-codar/02-Instalacao/Anotações.docx
@@ -35,8 +35,16 @@
         </w:numPr>
       </w:pPr>
       <w:r>
-        <w:t xml:space="preserve">Porem teremos algumas limitações de funcionalidades assim então sendo recomendado a instalação do CLI que veremos nas próximas aulas </w:t>
+        <w:t>Porem teremos algumas limitações de funcionalidades assim então sendo recomendado a instalação do CLI que veremos nas próximas aulas</w:t>
       </w:r>
+      <w:r>
+        <w:t xml:space="preserve">, sendo assim para projetos mais complexos temos vamos instalar o CLI, porem vamos começar conhecendo via CDN </w:t>
+      </w:r>
+      <w:proofErr w:type="spellStart"/>
+      <w:r>
+        <w:t>msm</w:t>
+      </w:r>
+      <w:proofErr w:type="spellEnd"/>
     </w:p>
     <w:p>
       <w:pPr>
@@ -47,7 +55,19 @@
         </w:numPr>
       </w:pPr>
       <w:r>
-        <w:t>Vamos criar nosso primeiro projeto em VUE3</w:t>
+        <w:t>Vamos criar nosso primeiro projeto em VUE</w:t>
+      </w:r>
+    </w:p>
+    <w:p>
+      <w:pPr>
+        <w:pStyle w:val="PargrafodaLista"/>
+        <w:numPr>
+          <w:ilvl w:val="0"/>
+          <w:numId w:val="1"/>
+        </w:numPr>
+      </w:pPr>
+      <w:r>
+        <w:t>Para a utilização vamos utilizar o VSCode</w:t>
       </w:r>
     </w:p>
     <w:p/>

</xml_diff>